<commit_message>
Add TypeScript cheat sheet
</commit_message>
<xml_diff>
--- a/participant_invitations/ATDD_TDD Participant Setup.docx
+++ b/participant_invitations/ATDD_TDD Participant Setup.docx
@@ -221,7 +221,23 @@
           <w:szCs w:val="28"/>
         </w:rPr>
         <w:br/>
-        <w:t>~ cd puppies</w:t>
+        <w:t xml:space="preserve">~ cd </w:t>
+      </w:r>
+      <w:r>
+        <w:rPr>
+          <w:rFonts w:ascii="Dank Mono" w:hAnsi="Dank Mono"/>
+          <w:sz w:val="28"/>
+          <w:szCs w:val="28"/>
+        </w:rPr>
+        <w:t>ATDD/</w:t>
+      </w:r>
+      <w:r>
+        <w:rPr>
+          <w:rFonts w:ascii="Dank Mono" w:hAnsi="Dank Mono"/>
+          <w:sz w:val="28"/>
+          <w:szCs w:val="28"/>
+        </w:rPr>
+        <w:t>puppies</w:t>
       </w:r>
       <w:r>
         <w:rPr>

</xml_diff>